<commit_message>
Updated Week 4 Spring Rest using Spring Boot
</commit_message>
<xml_diff>
--- a/Week4_SpringRest_using_SpringBoot_HandsOn.docx
+++ b/Week4_SpringRest_using_SpringBoot_HandsOn.docx
@@ -16,6 +16,8 @@
           <w:shd w:val="clear" w:color="auto" w:fill="FFFFFF"/>
         </w:rPr>
       </w:pPr>
+      <w:bookmarkStart w:id="0" w:name="_Hlk203503980"/>
+      <w:bookmarkEnd w:id="0"/>
       <w:r>
         <w:rPr>
           <w:rFonts w:ascii="Arial" w:eastAsia="Times New Roman" w:hAnsi="Arial" w:cs="Arial"/>
@@ -260,6 +262,7 @@
       <w:r>
         <w:rPr>
           <w:rFonts w:ascii="Arial" w:eastAsia="Times New Roman" w:hAnsi="Arial" w:cs="Arial"/>
+          <w:noProof/>
           <w:color w:val="333333"/>
           <w:sz w:val="21"/>
           <w:szCs w:val="21"/>
@@ -358,6 +361,7 @@
       <w:r>
         <w:rPr>
           <w:rFonts w:ascii="Arial" w:eastAsia="Times New Roman" w:hAnsi="Arial" w:cs="Arial"/>
+          <w:noProof/>
           <w:color w:val="333333"/>
           <w:sz w:val="21"/>
           <w:szCs w:val="21"/>
@@ -435,6 +439,7 @@
       <w:r>
         <w:rPr>
           <w:rFonts w:ascii="Arial" w:eastAsia="Times New Roman" w:hAnsi="Arial" w:cs="Arial"/>
+          <w:noProof/>
           <w:color w:val="333333"/>
           <w:sz w:val="21"/>
           <w:szCs w:val="21"/>
@@ -480,6 +485,7 @@
       <w:r>
         <w:rPr>
           <w:rFonts w:ascii="Arial" w:eastAsia="Times New Roman" w:hAnsi="Arial" w:cs="Arial"/>
+          <w:noProof/>
           <w:color w:val="333333"/>
           <w:sz w:val="21"/>
           <w:szCs w:val="21"/>
@@ -573,6 +579,9 @@
     </w:p>
     <w:p>
       <w:r>
+        <w:rPr>
+          <w:noProof/>
+        </w:rPr>
         <w:drawing>
           <wp:inline distT="0" distB="0" distL="0" distR="0" wp14:anchorId="073A6F04" wp14:editId="510ABA6E">
             <wp:extent cx="5731510" cy="2833370"/>
@@ -642,6 +651,9 @@
     </w:p>
     <w:p>
       <w:r>
+        <w:rPr>
+          <w:noProof/>
+        </w:rPr>
         <w:lastRenderedPageBreak/>
         <w:drawing>
           <wp:inline distT="0" distB="0" distL="0" distR="0" wp14:anchorId="2D2DB2C7" wp14:editId="0C5B0FE9">
@@ -810,6 +822,9 @@
         </w:rPr>
       </w:pPr>
       <w:r>
+        <w:rPr>
+          <w:noProof/>
+        </w:rPr>
         <w:drawing>
           <wp:inline distT="0" distB="0" distL="0" distR="0" wp14:anchorId="0C73FDB8" wp14:editId="0C209EEB">
             <wp:extent cx="5731510" cy="2613660"/>
@@ -893,6 +908,9 @@
         </w:rPr>
       </w:pPr>
       <w:r>
+        <w:rPr>
+          <w:noProof/>
+        </w:rPr>
         <w:drawing>
           <wp:inline distT="0" distB="0" distL="0" distR="0" wp14:anchorId="1E41ACD5" wp14:editId="2F7EE8F2">
             <wp:extent cx="5731510" cy="3535045"/>
@@ -1650,6 +1668,9 @@
     </w:p>
     <w:p>
       <w:r>
+        <w:rPr>
+          <w:noProof/>
+        </w:rPr>
         <w:drawing>
           <wp:inline distT="0" distB="0" distL="0" distR="0" wp14:anchorId="43AC91FD" wp14:editId="62D7007D">
             <wp:extent cx="5731510" cy="2769870"/>
@@ -1727,6 +1748,9 @@
     </w:p>
     <w:p>
       <w:r>
+        <w:rPr>
+          <w:noProof/>
+        </w:rPr>
         <w:drawing>
           <wp:inline distT="0" distB="0" distL="0" distR="0" wp14:anchorId="1FCB4036" wp14:editId="163D8686">
             <wp:extent cx="5731510" cy="2841625"/>
@@ -1782,6 +1806,9 @@
     </w:p>
     <w:p>
       <w:r>
+        <w:rPr>
+          <w:noProof/>
+        </w:rPr>
         <w:drawing>
           <wp:inline distT="0" distB="0" distL="0" distR="0" wp14:anchorId="5CF408FF" wp14:editId="55A9E5AC">
             <wp:extent cx="5731510" cy="1116330"/>
@@ -1845,6 +1872,9 @@
     </w:p>
     <w:p>
       <w:r>
+        <w:rPr>
+          <w:noProof/>
+        </w:rPr>
         <w:drawing>
           <wp:inline distT="0" distB="0" distL="0" distR="0" wp14:anchorId="18D2926B" wp14:editId="6BA286BE">
             <wp:extent cx="5731510" cy="2390140"/>
@@ -1903,6 +1933,9 @@
     </w:p>
     <w:p>
       <w:r>
+        <w:rPr>
+          <w:noProof/>
+        </w:rPr>
         <w:drawing>
           <wp:inline distT="0" distB="0" distL="0" distR="0" wp14:anchorId="1056F75D" wp14:editId="2E765601">
             <wp:extent cx="5731510" cy="2963545"/>
@@ -1944,6 +1977,1843 @@
     <w:p/>
     <w:p/>
     <w:p/>
+    <w:p/>
+    <w:p/>
+    <w:p/>
+    <w:p/>
+    <w:p/>
+    <w:p/>
+    <w:p/>
+    <w:p/>
+    <w:p/>
+    <w:p/>
+    <w:p/>
+    <w:p/>
+    <w:p/>
+    <w:p/>
+    <w:p/>
+    <w:p>
+      <w:pPr>
+        <w:rPr>
+          <w:rFonts w:ascii="Arial" w:eastAsia="Times New Roman" w:hAnsi="Arial" w:cs="Arial"/>
+          <w:color w:val="333333"/>
+          <w:sz w:val="27"/>
+          <w:szCs w:val="27"/>
+          <w:shd w:val="clear" w:color="auto" w:fill="FFFFFF"/>
+        </w:rPr>
+      </w:pPr>
+      <w:r>
+        <w:rPr>
+          <w:rFonts w:ascii="Arial" w:eastAsia="Times New Roman" w:hAnsi="Arial" w:cs="Arial"/>
+          <w:b/>
+          <w:bCs/>
+          <w:color w:val="333333"/>
+          <w:sz w:val="36"/>
+          <w:szCs w:val="36"/>
+          <w:shd w:val="clear" w:color="auto" w:fill="FFFFFF"/>
+        </w:rPr>
+        <w:lastRenderedPageBreak/>
+        <w:t>REST - Country Web Service</w:t>
+      </w:r>
+      <w:r>
+        <w:rPr>
+          <w:rFonts w:ascii="Arial" w:eastAsia="Times New Roman" w:hAnsi="Arial" w:cs="Arial"/>
+          <w:color w:val="333333"/>
+          <w:sz w:val="21"/>
+          <w:szCs w:val="21"/>
+          <w:shd w:val="clear" w:color="auto" w:fill="FFFFFF"/>
+        </w:rPr>
+        <w:t> </w:t>
+      </w:r>
+      <w:r>
+        <w:rPr>
+          <w:rFonts w:ascii="Arial" w:eastAsia="Times New Roman" w:hAnsi="Arial" w:cs="Arial"/>
+          <w:color w:val="333333"/>
+          <w:sz w:val="21"/>
+          <w:szCs w:val="21"/>
+        </w:rPr>
+        <w:br/>
+      </w:r>
+      <w:r>
+        <w:rPr>
+          <w:rFonts w:ascii="Arial" w:eastAsia="Times New Roman" w:hAnsi="Arial" w:cs="Arial"/>
+          <w:color w:val="333333"/>
+          <w:sz w:val="21"/>
+          <w:szCs w:val="21"/>
+        </w:rPr>
+        <w:br/>
+      </w:r>
+      <w:r>
+        <w:rPr>
+          <w:rFonts w:ascii="Arial" w:eastAsia="Times New Roman" w:hAnsi="Arial" w:cs="Arial"/>
+          <w:color w:val="333333"/>
+          <w:sz w:val="27"/>
+          <w:szCs w:val="27"/>
+          <w:shd w:val="clear" w:color="auto" w:fill="FFFFFF"/>
+        </w:rPr>
+        <w:t>Write a REST service that returns India country details in the earlier created spring learn application.</w:t>
+      </w:r>
+    </w:p>
+    <w:p>
+      <w:pPr>
+        <w:rPr>
+          <w:rFonts w:ascii="Arial" w:eastAsia="Times New Roman" w:hAnsi="Arial" w:cs="Arial"/>
+          <w:color w:val="333333"/>
+          <w:sz w:val="27"/>
+          <w:szCs w:val="27"/>
+          <w:shd w:val="clear" w:color="auto" w:fill="FFFFFF"/>
+        </w:rPr>
+      </w:pPr>
+    </w:p>
+    <w:p>
+      <w:pPr>
+        <w:rPr>
+          <w:noProof/>
+          <w14:ligatures w14:val="standardContextual"/>
+        </w:rPr>
+      </w:pPr>
+      <w:r>
+        <w:rPr>
+          <w:rFonts w:ascii="Arial" w:eastAsia="Times New Roman" w:hAnsi="Arial" w:cs="Arial"/>
+          <w:b/>
+          <w:bCs/>
+          <w:color w:val="333333"/>
+          <w:shd w:val="clear" w:color="auto" w:fill="FFFFFF"/>
+        </w:rPr>
+        <w:t xml:space="preserve">1. </w:t>
+      </w:r>
+      <w:r>
+        <w:rPr>
+          <w:rFonts w:ascii="Arial" w:eastAsia="Times New Roman" w:hAnsi="Arial" w:cs="Arial"/>
+          <w:b/>
+          <w:bCs/>
+          <w:color w:val="333333"/>
+          <w:shd w:val="clear" w:color="auto" w:fill="FFFFFF"/>
+        </w:rPr>
+        <w:t xml:space="preserve">CountryController.java </w:t>
+      </w:r>
+      <w:r>
+        <w:rPr>
+          <w:rFonts w:ascii="Arial" w:eastAsia="Times New Roman" w:hAnsi="Arial" w:cs="Arial"/>
+          <w:b/>
+          <w:bCs/>
+          <w:color w:val="333333"/>
+          <w:shd w:val="clear" w:color="auto" w:fill="FFFFFF"/>
+        </w:rPr>
+        <w:t>handles REST API requests</w:t>
+      </w:r>
+      <w:r>
+        <w:rPr>
+          <w:rFonts w:ascii="Arial" w:eastAsia="Times New Roman" w:hAnsi="Arial" w:cs="Arial"/>
+          <w:b/>
+          <w:bCs/>
+          <w:color w:val="333333"/>
+          <w:shd w:val="clear" w:color="auto" w:fill="FFFFFF"/>
+        </w:rPr>
+        <w:br/>
+      </w:r>
+      <w:r>
+        <w:rPr>
+          <w:noProof/>
+          <w14:ligatures w14:val="standardContextual"/>
+        </w:rPr>
+        <w:t xml:space="preserve"> </w:t>
+      </w:r>
+      <w:r>
+        <w:rPr>
+          <w:rFonts w:ascii="Arial" w:eastAsia="Times New Roman" w:hAnsi="Arial" w:cs="Arial"/>
+          <w:color w:val="333333"/>
+          <w:sz w:val="27"/>
+          <w:szCs w:val="27"/>
+          <w:shd w:val="clear" w:color="auto" w:fill="FFFFFF"/>
+        </w:rPr>
+        <w:drawing>
+          <wp:inline distT="0" distB="0" distL="0" distR="0" wp14:anchorId="4D5BD75A" wp14:editId="0482B8B3">
+            <wp:extent cx="5731510" cy="2840355"/>
+            <wp:effectExtent l="0" t="0" r="2540" b="0"/>
+            <wp:docPr id="1737094496" name="Picture 1"/>
+            <wp:cNvGraphicFramePr>
+              <a:graphicFrameLocks xmlns:a="http://schemas.openxmlformats.org/drawingml/2006/main" noChangeAspect="1"/>
+            </wp:cNvGraphicFramePr>
+            <a:graphic xmlns:a="http://schemas.openxmlformats.org/drawingml/2006/main">
+              <a:graphicData uri="http://schemas.openxmlformats.org/drawingml/2006/picture">
+                <pic:pic xmlns:pic="http://schemas.openxmlformats.org/drawingml/2006/picture">
+                  <pic:nvPicPr>
+                    <pic:cNvPr id="1737094496" name=""/>
+                    <pic:cNvPicPr/>
+                  </pic:nvPicPr>
+                  <pic:blipFill>
+                    <a:blip r:embed="rId19"/>
+                    <a:stretch>
+                      <a:fillRect/>
+                    </a:stretch>
+                  </pic:blipFill>
+                  <pic:spPr>
+                    <a:xfrm>
+                      <a:off x="0" y="0"/>
+                      <a:ext cx="5731510" cy="2840355"/>
+                    </a:xfrm>
+                    <a:prstGeom prst="rect">
+                      <a:avLst/>
+                    </a:prstGeom>
+                  </pic:spPr>
+                </pic:pic>
+              </a:graphicData>
+            </a:graphic>
+          </wp:inline>
+        </w:drawing>
+      </w:r>
+      <w:r>
+        <w:rPr>
+          <w:noProof/>
+          <w14:ligatures w14:val="standardContextual"/>
+        </w:rPr>
+        <w:t xml:space="preserve"> </w:t>
+      </w:r>
+    </w:p>
+    <w:p>
+      <w:pPr>
+        <w:rPr>
+          <w:noProof/>
+          <w14:ligatures w14:val="standardContextual"/>
+        </w:rPr>
+      </w:pPr>
+    </w:p>
+    <w:p>
+      <w:pPr>
+        <w:rPr>
+          <w:b/>
+          <w:bCs/>
+          <w:noProof/>
+          <w14:ligatures w14:val="standardContextual"/>
+        </w:rPr>
+      </w:pPr>
+      <w:r>
+        <w:rPr>
+          <w:b/>
+          <w:bCs/>
+          <w:noProof/>
+          <w14:ligatures w14:val="standardContextual"/>
+        </w:rPr>
+        <w:t xml:space="preserve">2. </w:t>
+      </w:r>
+      <w:r>
+        <w:rPr>
+          <w:b/>
+          <w:bCs/>
+          <w:noProof/>
+          <w14:ligatures w14:val="standardContextual"/>
+        </w:rPr>
+        <w:t>country.xml configures country bean</w:t>
+      </w:r>
+    </w:p>
+    <w:p>
+      <w:pPr>
+        <w:rPr>
+          <w:noProof/>
+          <w14:ligatures w14:val="standardContextual"/>
+        </w:rPr>
+      </w:pPr>
+      <w:r>
+        <w:drawing>
+          <wp:inline distT="0" distB="0" distL="0" distR="0" wp14:anchorId="528058FC" wp14:editId="7D703DAB">
+            <wp:extent cx="5731510" cy="2603500"/>
+            <wp:effectExtent l="0" t="0" r="2540" b="6350"/>
+            <wp:docPr id="1022324250" name="Picture 1"/>
+            <wp:cNvGraphicFramePr>
+              <a:graphicFrameLocks xmlns:a="http://schemas.openxmlformats.org/drawingml/2006/main" noChangeAspect="1"/>
+            </wp:cNvGraphicFramePr>
+            <a:graphic xmlns:a="http://schemas.openxmlformats.org/drawingml/2006/main">
+              <a:graphicData uri="http://schemas.openxmlformats.org/drawingml/2006/picture">
+                <pic:pic xmlns:pic="http://schemas.openxmlformats.org/drawingml/2006/picture">
+                  <pic:nvPicPr>
+                    <pic:cNvPr id="1022324250" name=""/>
+                    <pic:cNvPicPr/>
+                  </pic:nvPicPr>
+                  <pic:blipFill>
+                    <a:blip r:embed="rId20"/>
+                    <a:stretch>
+                      <a:fillRect/>
+                    </a:stretch>
+                  </pic:blipFill>
+                  <pic:spPr>
+                    <a:xfrm>
+                      <a:off x="0" y="0"/>
+                      <a:ext cx="5731510" cy="2603500"/>
+                    </a:xfrm>
+                    <a:prstGeom prst="rect">
+                      <a:avLst/>
+                    </a:prstGeom>
+                  </pic:spPr>
+                </pic:pic>
+              </a:graphicData>
+            </a:graphic>
+          </wp:inline>
+        </w:drawing>
+      </w:r>
+    </w:p>
+    <w:p>
+      <w:pPr>
+        <w:rPr>
+          <w:noProof/>
+          <w14:ligatures w14:val="standardContextual"/>
+        </w:rPr>
+      </w:pPr>
+    </w:p>
+    <w:p>
+      <w:pPr>
+        <w:rPr>
+          <w:noProof/>
+          <w14:ligatures w14:val="standardContextual"/>
+        </w:rPr>
+      </w:pPr>
+    </w:p>
+    <w:p>
+      <w:pPr>
+        <w:rPr>
+          <w:noProof/>
+          <w14:ligatures w14:val="standardContextual"/>
+        </w:rPr>
+      </w:pPr>
+    </w:p>
+    <w:p>
+      <w:pPr>
+        <w:rPr>
+          <w:b/>
+          <w:bCs/>
+          <w:noProof/>
+          <w14:ligatures w14:val="standardContextual"/>
+        </w:rPr>
+      </w:pPr>
+      <w:r>
+        <w:rPr>
+          <w:b/>
+          <w:bCs/>
+          <w:noProof/>
+          <w14:ligatures w14:val="standardContextual"/>
+        </w:rPr>
+        <w:lastRenderedPageBreak/>
+        <w:t>3. Country.java model class contains getter and setter methods</w:t>
+      </w:r>
+    </w:p>
+    <w:p>
+      <w:pPr>
+        <w:rPr>
+          <w:noProof/>
+          <w14:ligatures w14:val="standardContextual"/>
+        </w:rPr>
+      </w:pPr>
+      <w:r>
+        <w:rPr>
+          <w:noProof/>
+          <w14:ligatures w14:val="standardContextual"/>
+        </w:rPr>
+        <w:drawing>
+          <wp:inline distT="0" distB="0" distL="0" distR="0" wp14:anchorId="60887500" wp14:editId="7587EC1D">
+            <wp:extent cx="5731510" cy="4440555"/>
+            <wp:effectExtent l="0" t="0" r="2540" b="0"/>
+            <wp:docPr id="1320059896" name="Picture 1"/>
+            <wp:cNvGraphicFramePr>
+              <a:graphicFrameLocks xmlns:a="http://schemas.openxmlformats.org/drawingml/2006/main" noChangeAspect="1"/>
+            </wp:cNvGraphicFramePr>
+            <a:graphic xmlns:a="http://schemas.openxmlformats.org/drawingml/2006/main">
+              <a:graphicData uri="http://schemas.openxmlformats.org/drawingml/2006/picture">
+                <pic:pic xmlns:pic="http://schemas.openxmlformats.org/drawingml/2006/picture">
+                  <pic:nvPicPr>
+                    <pic:cNvPr id="1320059896" name=""/>
+                    <pic:cNvPicPr/>
+                  </pic:nvPicPr>
+                  <pic:blipFill>
+                    <a:blip r:embed="rId21"/>
+                    <a:stretch>
+                      <a:fillRect/>
+                    </a:stretch>
+                  </pic:blipFill>
+                  <pic:spPr>
+                    <a:xfrm>
+                      <a:off x="0" y="0"/>
+                      <a:ext cx="5731510" cy="4440555"/>
+                    </a:xfrm>
+                    <a:prstGeom prst="rect">
+                      <a:avLst/>
+                    </a:prstGeom>
+                  </pic:spPr>
+                </pic:pic>
+              </a:graphicData>
+            </a:graphic>
+          </wp:inline>
+        </w:drawing>
+      </w:r>
+      <w:r>
+        <w:rPr>
+          <w:noProof/>
+          <w14:ligatures w14:val="standardContextual"/>
+        </w:rPr>
+        <w:t xml:space="preserve"> </w:t>
+      </w:r>
+    </w:p>
+    <w:p>
+      <w:pPr>
+        <w:rPr>
+          <w:noProof/>
+          <w14:ligatures w14:val="standardContextual"/>
+        </w:rPr>
+      </w:pPr>
+    </w:p>
+    <w:p>
+      <w:pPr>
+        <w:rPr>
+          <w:b/>
+          <w:bCs/>
+          <w:noProof/>
+          <w14:ligatures w14:val="standardContextual"/>
+        </w:rPr>
+      </w:pPr>
+      <w:r>
+        <w:rPr>
+          <w:b/>
+          <w:bCs/>
+          <w:noProof/>
+          <w14:ligatures w14:val="standardContextual"/>
+        </w:rPr>
+        <w:t>4. Console output:</w:t>
+      </w:r>
+    </w:p>
+    <w:p>
+      <w:pPr>
+        <w:rPr>
+          <w:noProof/>
+          <w14:ligatures w14:val="standardContextual"/>
+        </w:rPr>
+      </w:pPr>
+      <w:r>
+        <w:rPr>
+          <w:noProof/>
+          <w14:ligatures w14:val="standardContextual"/>
+        </w:rPr>
+        <w:drawing>
+          <wp:inline distT="0" distB="0" distL="0" distR="0" wp14:anchorId="40FF157D" wp14:editId="24CB2AF1">
+            <wp:extent cx="5731510" cy="1966595"/>
+            <wp:effectExtent l="0" t="0" r="2540" b="0"/>
+            <wp:docPr id="1575653685" name="Picture 1"/>
+            <wp:cNvGraphicFramePr>
+              <a:graphicFrameLocks xmlns:a="http://schemas.openxmlformats.org/drawingml/2006/main" noChangeAspect="1"/>
+            </wp:cNvGraphicFramePr>
+            <a:graphic xmlns:a="http://schemas.openxmlformats.org/drawingml/2006/main">
+              <a:graphicData uri="http://schemas.openxmlformats.org/drawingml/2006/picture">
+                <pic:pic xmlns:pic="http://schemas.openxmlformats.org/drawingml/2006/picture">
+                  <pic:nvPicPr>
+                    <pic:cNvPr id="1575653685" name=""/>
+                    <pic:cNvPicPr/>
+                  </pic:nvPicPr>
+                  <pic:blipFill>
+                    <a:blip r:embed="rId22"/>
+                    <a:stretch>
+                      <a:fillRect/>
+                    </a:stretch>
+                  </pic:blipFill>
+                  <pic:spPr>
+                    <a:xfrm>
+                      <a:off x="0" y="0"/>
+                      <a:ext cx="5731510" cy="1966595"/>
+                    </a:xfrm>
+                    <a:prstGeom prst="rect">
+                      <a:avLst/>
+                    </a:prstGeom>
+                  </pic:spPr>
+                </pic:pic>
+              </a:graphicData>
+            </a:graphic>
+          </wp:inline>
+        </w:drawing>
+      </w:r>
+      <w:r>
+        <w:rPr>
+          <w:noProof/>
+          <w14:ligatures w14:val="standardContextual"/>
+        </w:rPr>
+        <w:t xml:space="preserve"> </w:t>
+      </w:r>
+    </w:p>
+    <w:p>
+      <w:pPr>
+        <w:rPr>
+          <w:noProof/>
+          <w14:ligatures w14:val="standardContextual"/>
+        </w:rPr>
+      </w:pPr>
+    </w:p>
+    <w:p>
+      <w:pPr>
+        <w:rPr>
+          <w:noProof/>
+          <w14:ligatures w14:val="standardContextual"/>
+        </w:rPr>
+      </w:pPr>
+    </w:p>
+    <w:p>
+      <w:pPr>
+        <w:rPr>
+          <w:noProof/>
+          <w14:ligatures w14:val="standardContextual"/>
+        </w:rPr>
+      </w:pPr>
+    </w:p>
+    <w:p>
+      <w:pPr>
+        <w:rPr>
+          <w:noProof/>
+          <w14:ligatures w14:val="standardContextual"/>
+        </w:rPr>
+      </w:pPr>
+    </w:p>
+    <w:p>
+      <w:pPr>
+        <w:rPr>
+          <w:noProof/>
+          <w14:ligatures w14:val="standardContextual"/>
+        </w:rPr>
+      </w:pPr>
+    </w:p>
+    <w:p>
+      <w:pPr>
+        <w:rPr>
+          <w:b/>
+          <w:bCs/>
+          <w:noProof/>
+          <w14:ligatures w14:val="standardContextual"/>
+        </w:rPr>
+      </w:pPr>
+      <w:r>
+        <w:rPr>
+          <w:b/>
+          <w:bCs/>
+          <w:noProof/>
+          <w14:ligatures w14:val="standardContextual"/>
+        </w:rPr>
+        <w:lastRenderedPageBreak/>
+        <w:t>5. Response through web browser:</w:t>
+      </w:r>
+    </w:p>
+    <w:p>
+      <w:r>
+        <w:rPr>
+          <w:noProof/>
+          <w14:ligatures w14:val="standardContextual"/>
+        </w:rPr>
+        <w:drawing>
+          <wp:inline distT="0" distB="0" distL="0" distR="0" wp14:anchorId="20BF4BB9" wp14:editId="65C8B3C6">
+            <wp:extent cx="5134692" cy="2896004"/>
+            <wp:effectExtent l="0" t="0" r="8890" b="0"/>
+            <wp:docPr id="70777352" name="Picture 1"/>
+            <wp:cNvGraphicFramePr>
+              <a:graphicFrameLocks xmlns:a="http://schemas.openxmlformats.org/drawingml/2006/main" noChangeAspect="1"/>
+            </wp:cNvGraphicFramePr>
+            <a:graphic xmlns:a="http://schemas.openxmlformats.org/drawingml/2006/main">
+              <a:graphicData uri="http://schemas.openxmlformats.org/drawingml/2006/picture">
+                <pic:pic xmlns:pic="http://schemas.openxmlformats.org/drawingml/2006/picture">
+                  <pic:nvPicPr>
+                    <pic:cNvPr id="70777352" name=""/>
+                    <pic:cNvPicPr/>
+                  </pic:nvPicPr>
+                  <pic:blipFill>
+                    <a:blip r:embed="rId23"/>
+                    <a:stretch>
+                      <a:fillRect/>
+                    </a:stretch>
+                  </pic:blipFill>
+                  <pic:spPr>
+                    <a:xfrm>
+                      <a:off x="0" y="0"/>
+                      <a:ext cx="5134692" cy="2896004"/>
+                    </a:xfrm>
+                    <a:prstGeom prst="rect">
+                      <a:avLst/>
+                    </a:prstGeom>
+                  </pic:spPr>
+                </pic:pic>
+              </a:graphicData>
+            </a:graphic>
+          </wp:inline>
+        </w:drawing>
+      </w:r>
+    </w:p>
+    <w:p/>
+    <w:p/>
+    <w:p>
+      <w:pPr>
+        <w:rPr>
+          <w:b/>
+          <w:bCs/>
+        </w:rPr>
+      </w:pPr>
+      <w:r>
+        <w:rPr>
+          <w:b/>
+          <w:bCs/>
+        </w:rPr>
+        <w:t>6. Response through Postman:</w:t>
+      </w:r>
+    </w:p>
+    <w:p>
+      <w:r>
+        <w:drawing>
+          <wp:inline distT="0" distB="0" distL="0" distR="0" wp14:anchorId="34F1D37F" wp14:editId="5E8B1549">
+            <wp:extent cx="5731510" cy="2970530"/>
+            <wp:effectExtent l="0" t="0" r="2540" b="1270"/>
+            <wp:docPr id="2091341936" name="Picture 1"/>
+            <wp:cNvGraphicFramePr>
+              <a:graphicFrameLocks xmlns:a="http://schemas.openxmlformats.org/drawingml/2006/main" noChangeAspect="1"/>
+            </wp:cNvGraphicFramePr>
+            <a:graphic xmlns:a="http://schemas.openxmlformats.org/drawingml/2006/main">
+              <a:graphicData uri="http://schemas.openxmlformats.org/drawingml/2006/picture">
+                <pic:pic xmlns:pic="http://schemas.openxmlformats.org/drawingml/2006/picture">
+                  <pic:nvPicPr>
+                    <pic:cNvPr id="2091341936" name=""/>
+                    <pic:cNvPicPr/>
+                  </pic:nvPicPr>
+                  <pic:blipFill>
+                    <a:blip r:embed="rId24"/>
+                    <a:stretch>
+                      <a:fillRect/>
+                    </a:stretch>
+                  </pic:blipFill>
+                  <pic:spPr>
+                    <a:xfrm>
+                      <a:off x="0" y="0"/>
+                      <a:ext cx="5731510" cy="2970530"/>
+                    </a:xfrm>
+                    <a:prstGeom prst="rect">
+                      <a:avLst/>
+                    </a:prstGeom>
+                  </pic:spPr>
+                </pic:pic>
+              </a:graphicData>
+            </a:graphic>
+          </wp:inline>
+        </w:drawing>
+      </w:r>
+    </w:p>
+    <w:p/>
+    <w:p/>
+    <w:p/>
+    <w:p/>
+    <w:p/>
+    <w:p/>
+    <w:p/>
+    <w:p>
+      <w:pPr>
+        <w:rPr>
+          <w:rFonts w:ascii="Arial" w:eastAsia="Times New Roman" w:hAnsi="Arial" w:cs="Arial"/>
+          <w:color w:val="333333"/>
+          <w:sz w:val="27"/>
+          <w:szCs w:val="27"/>
+          <w:shd w:val="clear" w:color="auto" w:fill="FFFFFF"/>
+        </w:rPr>
+      </w:pPr>
+      <w:r>
+        <w:rPr>
+          <w:rFonts w:ascii="Arial" w:eastAsia="Times New Roman" w:hAnsi="Arial" w:cs="Arial"/>
+          <w:b/>
+          <w:bCs/>
+          <w:color w:val="333333"/>
+          <w:sz w:val="36"/>
+          <w:szCs w:val="36"/>
+          <w:shd w:val="clear" w:color="auto" w:fill="FFFFFF"/>
+        </w:rPr>
+        <w:t>REST - Get all countries</w:t>
+      </w:r>
+      <w:r>
+        <w:rPr>
+          <w:rFonts w:ascii="Arial" w:eastAsia="Times New Roman" w:hAnsi="Arial" w:cs="Arial"/>
+          <w:color w:val="333333"/>
+          <w:sz w:val="21"/>
+          <w:szCs w:val="21"/>
+          <w:shd w:val="clear" w:color="auto" w:fill="FFFFFF"/>
+        </w:rPr>
+        <w:t> </w:t>
+      </w:r>
+      <w:r>
+        <w:rPr>
+          <w:rFonts w:ascii="Arial" w:eastAsia="Times New Roman" w:hAnsi="Arial" w:cs="Arial"/>
+          <w:color w:val="333333"/>
+          <w:sz w:val="21"/>
+          <w:szCs w:val="21"/>
+        </w:rPr>
+        <w:br/>
+      </w:r>
+      <w:r>
+        <w:rPr>
+          <w:rFonts w:ascii="Arial" w:eastAsia="Times New Roman" w:hAnsi="Arial" w:cs="Arial"/>
+          <w:color w:val="333333"/>
+          <w:sz w:val="27"/>
+          <w:szCs w:val="27"/>
+          <w:shd w:val="clear" w:color="auto" w:fill="FFFFFF"/>
+        </w:rPr>
+        <w:t>Write a REST service that returns all the countries.</w:t>
+      </w:r>
+    </w:p>
+    <w:p>
+      <w:pPr>
+        <w:rPr>
+          <w:rFonts w:ascii="Arial" w:eastAsia="Times New Roman" w:hAnsi="Arial" w:cs="Arial"/>
+          <w:color w:val="333333"/>
+          <w:sz w:val="27"/>
+          <w:szCs w:val="27"/>
+          <w:shd w:val="clear" w:color="auto" w:fill="FFFFFF"/>
+        </w:rPr>
+      </w:pPr>
+      <w:r>
+        <w:rPr>
+          <w:rFonts w:ascii="Arial" w:eastAsia="Times New Roman" w:hAnsi="Arial" w:cs="Arial"/>
+          <w:color w:val="333333"/>
+          <w:sz w:val="27"/>
+          <w:szCs w:val="27"/>
+          <w:shd w:val="clear" w:color="auto" w:fill="FFFFFF"/>
+        </w:rPr>
+        <w:br/>
+      </w:r>
+      <w:r>
+        <w:rPr>
+          <w:b/>
+          <w:bCs/>
+        </w:rPr>
+        <w:t xml:space="preserve">1. CountryController.java to </w:t>
+      </w:r>
+      <w:r>
+        <w:rPr>
+          <w:b/>
+          <w:bCs/>
+        </w:rPr>
+        <w:t>handles REST API requests:</w:t>
+      </w:r>
+    </w:p>
+    <w:p>
+      <w:r>
+        <w:drawing>
+          <wp:inline distT="0" distB="0" distL="0" distR="0" wp14:anchorId="79227300" wp14:editId="6713BDEF">
+            <wp:extent cx="5731510" cy="2787650"/>
+            <wp:effectExtent l="0" t="0" r="2540" b="0"/>
+            <wp:docPr id="487073173" name="Picture 1"/>
+            <wp:cNvGraphicFramePr>
+              <a:graphicFrameLocks xmlns:a="http://schemas.openxmlformats.org/drawingml/2006/main" noChangeAspect="1"/>
+            </wp:cNvGraphicFramePr>
+            <a:graphic xmlns:a="http://schemas.openxmlformats.org/drawingml/2006/main">
+              <a:graphicData uri="http://schemas.openxmlformats.org/drawingml/2006/picture">
+                <pic:pic xmlns:pic="http://schemas.openxmlformats.org/drawingml/2006/picture">
+                  <pic:nvPicPr>
+                    <pic:cNvPr id="487073173" name=""/>
+                    <pic:cNvPicPr/>
+                  </pic:nvPicPr>
+                  <pic:blipFill>
+                    <a:blip r:embed="rId25"/>
+                    <a:stretch>
+                      <a:fillRect/>
+                    </a:stretch>
+                  </pic:blipFill>
+                  <pic:spPr>
+                    <a:xfrm>
+                      <a:off x="0" y="0"/>
+                      <a:ext cx="5731510" cy="2787650"/>
+                    </a:xfrm>
+                    <a:prstGeom prst="rect">
+                      <a:avLst/>
+                    </a:prstGeom>
+                  </pic:spPr>
+                </pic:pic>
+              </a:graphicData>
+            </a:graphic>
+          </wp:inline>
+        </w:drawing>
+      </w:r>
+    </w:p>
+    <w:p/>
+    <w:p>
+      <w:pPr>
+        <w:rPr>
+          <w:b/>
+          <w:bCs/>
+          <w:noProof/>
+          <w14:ligatures w14:val="standardContextual"/>
+        </w:rPr>
+      </w:pPr>
+      <w:r>
+        <w:rPr>
+          <w:b/>
+          <w:bCs/>
+          <w:noProof/>
+          <w14:ligatures w14:val="standardContextual"/>
+        </w:rPr>
+        <w:t xml:space="preserve">2. country.xml configures </w:t>
+      </w:r>
+      <w:r>
+        <w:rPr>
+          <w:b/>
+          <w:bCs/>
+          <w:noProof/>
+          <w14:ligatures w14:val="standardContextual"/>
+        </w:rPr>
+        <w:t xml:space="preserve">all </w:t>
+      </w:r>
+      <w:r>
+        <w:rPr>
+          <w:b/>
+          <w:bCs/>
+          <w:noProof/>
+          <w14:ligatures w14:val="standardContextual"/>
+        </w:rPr>
+        <w:t>country bean</w:t>
+      </w:r>
+    </w:p>
+    <w:p>
+      <w:r>
+        <w:drawing>
+          <wp:inline distT="0" distB="0" distL="0" distR="0" wp14:anchorId="2B99F649" wp14:editId="4AE0B280">
+            <wp:extent cx="5731510" cy="3949065"/>
+            <wp:effectExtent l="0" t="0" r="2540" b="0"/>
+            <wp:docPr id="291211279" name="Picture 1"/>
+            <wp:cNvGraphicFramePr>
+              <a:graphicFrameLocks xmlns:a="http://schemas.openxmlformats.org/drawingml/2006/main" noChangeAspect="1"/>
+            </wp:cNvGraphicFramePr>
+            <a:graphic xmlns:a="http://schemas.openxmlformats.org/drawingml/2006/main">
+              <a:graphicData uri="http://schemas.openxmlformats.org/drawingml/2006/picture">
+                <pic:pic xmlns:pic="http://schemas.openxmlformats.org/drawingml/2006/picture">
+                  <pic:nvPicPr>
+                    <pic:cNvPr id="291211279" name=""/>
+                    <pic:cNvPicPr/>
+                  </pic:nvPicPr>
+                  <pic:blipFill>
+                    <a:blip r:embed="rId26"/>
+                    <a:stretch>
+                      <a:fillRect/>
+                    </a:stretch>
+                  </pic:blipFill>
+                  <pic:spPr>
+                    <a:xfrm>
+                      <a:off x="0" y="0"/>
+                      <a:ext cx="5731510" cy="3949065"/>
+                    </a:xfrm>
+                    <a:prstGeom prst="rect">
+                      <a:avLst/>
+                    </a:prstGeom>
+                  </pic:spPr>
+                </pic:pic>
+              </a:graphicData>
+            </a:graphic>
+          </wp:inline>
+        </w:drawing>
+      </w:r>
+    </w:p>
+    <w:p>
+      <w:pPr>
+        <w:rPr>
+          <w:b/>
+          <w:bCs/>
+        </w:rPr>
+      </w:pPr>
+      <w:r>
+        <w:rPr>
+          <w:b/>
+          <w:bCs/>
+        </w:rPr>
+        <w:lastRenderedPageBreak/>
+        <w:t>3. Country.java model class contains getter and setter methods</w:t>
+      </w:r>
+    </w:p>
+    <w:p>
+      <w:pPr>
+        <w:rPr>
+          <w:noProof/>
+          <w14:ligatures w14:val="standardContextual"/>
+        </w:rPr>
+      </w:pPr>
+      <w:r>
+        <w:drawing>
+          <wp:inline distT="0" distB="0" distL="0" distR="0" wp14:anchorId="6B5F6095" wp14:editId="3483034F">
+            <wp:extent cx="5731510" cy="4216400"/>
+            <wp:effectExtent l="0" t="0" r="2540" b="0"/>
+            <wp:docPr id="1468841116" name="Picture 1"/>
+            <wp:cNvGraphicFramePr>
+              <a:graphicFrameLocks xmlns:a="http://schemas.openxmlformats.org/drawingml/2006/main" noChangeAspect="1"/>
+            </wp:cNvGraphicFramePr>
+            <a:graphic xmlns:a="http://schemas.openxmlformats.org/drawingml/2006/main">
+              <a:graphicData uri="http://schemas.openxmlformats.org/drawingml/2006/picture">
+                <pic:pic xmlns:pic="http://schemas.openxmlformats.org/drawingml/2006/picture">
+                  <pic:nvPicPr>
+                    <pic:cNvPr id="1468841116" name=""/>
+                    <pic:cNvPicPr/>
+                  </pic:nvPicPr>
+                  <pic:blipFill>
+                    <a:blip r:embed="rId27"/>
+                    <a:stretch>
+                      <a:fillRect/>
+                    </a:stretch>
+                  </pic:blipFill>
+                  <pic:spPr>
+                    <a:xfrm>
+                      <a:off x="0" y="0"/>
+                      <a:ext cx="5731510" cy="4216400"/>
+                    </a:xfrm>
+                    <a:prstGeom prst="rect">
+                      <a:avLst/>
+                    </a:prstGeom>
+                  </pic:spPr>
+                </pic:pic>
+              </a:graphicData>
+            </a:graphic>
+          </wp:inline>
+        </w:drawing>
+      </w:r>
+    </w:p>
+    <w:p>
+      <w:pPr>
+        <w:rPr>
+          <w:noProof/>
+          <w14:ligatures w14:val="standardContextual"/>
+        </w:rPr>
+      </w:pPr>
+    </w:p>
+    <w:p>
+      <w:pPr>
+        <w:rPr>
+          <w:b/>
+          <w:bCs/>
+          <w:noProof/>
+          <w14:ligatures w14:val="standardContextual"/>
+        </w:rPr>
+      </w:pPr>
+      <w:r>
+        <w:rPr>
+          <w:b/>
+          <w:bCs/>
+          <w:noProof/>
+          <w14:ligatures w14:val="standardContextual"/>
+        </w:rPr>
+        <w:t xml:space="preserve">4. </w:t>
+      </w:r>
+      <w:r>
+        <w:rPr>
+          <w:b/>
+          <w:bCs/>
+          <w:noProof/>
+          <w14:ligatures w14:val="standardContextual"/>
+        </w:rPr>
+        <w:t>Console Output:</w:t>
+      </w:r>
+    </w:p>
+    <w:p>
+      <w:pPr>
+        <w:rPr>
+          <w:noProof/>
+          <w14:ligatures w14:val="standardContextual"/>
+        </w:rPr>
+      </w:pPr>
+      <w:r>
+        <w:drawing>
+          <wp:inline distT="0" distB="0" distL="0" distR="0" wp14:anchorId="19678CF3" wp14:editId="50BDC415">
+            <wp:extent cx="5731510" cy="2317115"/>
+            <wp:effectExtent l="0" t="0" r="2540" b="6985"/>
+            <wp:docPr id="1688512667" name="Picture 1"/>
+            <wp:cNvGraphicFramePr>
+              <a:graphicFrameLocks xmlns:a="http://schemas.openxmlformats.org/drawingml/2006/main" noChangeAspect="1"/>
+            </wp:cNvGraphicFramePr>
+            <a:graphic xmlns:a="http://schemas.openxmlformats.org/drawingml/2006/main">
+              <a:graphicData uri="http://schemas.openxmlformats.org/drawingml/2006/picture">
+                <pic:pic xmlns:pic="http://schemas.openxmlformats.org/drawingml/2006/picture">
+                  <pic:nvPicPr>
+                    <pic:cNvPr id="1688512667" name=""/>
+                    <pic:cNvPicPr/>
+                  </pic:nvPicPr>
+                  <pic:blipFill>
+                    <a:blip r:embed="rId28"/>
+                    <a:stretch>
+                      <a:fillRect/>
+                    </a:stretch>
+                  </pic:blipFill>
+                  <pic:spPr>
+                    <a:xfrm>
+                      <a:off x="0" y="0"/>
+                      <a:ext cx="5731510" cy="2317115"/>
+                    </a:xfrm>
+                    <a:prstGeom prst="rect">
+                      <a:avLst/>
+                    </a:prstGeom>
+                  </pic:spPr>
+                </pic:pic>
+              </a:graphicData>
+            </a:graphic>
+          </wp:inline>
+        </w:drawing>
+      </w:r>
+    </w:p>
+    <w:p>
+      <w:pPr>
+        <w:rPr>
+          <w:noProof/>
+          <w14:ligatures w14:val="standardContextual"/>
+        </w:rPr>
+      </w:pPr>
+    </w:p>
+    <w:p>
+      <w:pPr>
+        <w:rPr>
+          <w:noProof/>
+          <w14:ligatures w14:val="standardContextual"/>
+        </w:rPr>
+      </w:pPr>
+    </w:p>
+    <w:p>
+      <w:pPr>
+        <w:rPr>
+          <w:noProof/>
+          <w14:ligatures w14:val="standardContextual"/>
+        </w:rPr>
+      </w:pPr>
+    </w:p>
+    <w:p>
+      <w:pPr>
+        <w:rPr>
+          <w:noProof/>
+          <w14:ligatures w14:val="standardContextual"/>
+        </w:rPr>
+      </w:pPr>
+    </w:p>
+    <w:p>
+      <w:pPr>
+        <w:rPr>
+          <w:b/>
+          <w:bCs/>
+          <w:noProof/>
+          <w14:ligatures w14:val="standardContextual"/>
+        </w:rPr>
+      </w:pPr>
+      <w:r>
+        <w:rPr>
+          <w:b/>
+          <w:bCs/>
+          <w:noProof/>
+          <w14:ligatures w14:val="standardContextual"/>
+        </w:rPr>
+        <w:lastRenderedPageBreak/>
+        <w:t>5. Response through Web Browser:</w:t>
+      </w:r>
+    </w:p>
+    <w:p>
+      <w:pPr>
+        <w:rPr>
+          <w:noProof/>
+          <w14:ligatures w14:val="standardContextual"/>
+        </w:rPr>
+      </w:pPr>
+    </w:p>
+    <w:p>
+      <w:pPr>
+        <w:rPr>
+          <w:noProof/>
+          <w14:ligatures w14:val="standardContextual"/>
+        </w:rPr>
+      </w:pPr>
+      <w:r>
+        <w:drawing>
+          <wp:inline distT="0" distB="0" distL="0" distR="0" wp14:anchorId="6E5CA3AD" wp14:editId="73AEC587">
+            <wp:extent cx="5731510" cy="4277360"/>
+            <wp:effectExtent l="0" t="0" r="2540" b="8890"/>
+            <wp:docPr id="947300428" name="Picture 1"/>
+            <wp:cNvGraphicFramePr>
+              <a:graphicFrameLocks xmlns:a="http://schemas.openxmlformats.org/drawingml/2006/main" noChangeAspect="1"/>
+            </wp:cNvGraphicFramePr>
+            <a:graphic xmlns:a="http://schemas.openxmlformats.org/drawingml/2006/main">
+              <a:graphicData uri="http://schemas.openxmlformats.org/drawingml/2006/picture">
+                <pic:pic xmlns:pic="http://schemas.openxmlformats.org/drawingml/2006/picture">
+                  <pic:nvPicPr>
+                    <pic:cNvPr id="947300428" name=""/>
+                    <pic:cNvPicPr/>
+                  </pic:nvPicPr>
+                  <pic:blipFill>
+                    <a:blip r:embed="rId29"/>
+                    <a:stretch>
+                      <a:fillRect/>
+                    </a:stretch>
+                  </pic:blipFill>
+                  <pic:spPr>
+                    <a:xfrm>
+                      <a:off x="0" y="0"/>
+                      <a:ext cx="5731510" cy="4277360"/>
+                    </a:xfrm>
+                    <a:prstGeom prst="rect">
+                      <a:avLst/>
+                    </a:prstGeom>
+                  </pic:spPr>
+                </pic:pic>
+              </a:graphicData>
+            </a:graphic>
+          </wp:inline>
+        </w:drawing>
+      </w:r>
+      <w:r>
+        <w:rPr>
+          <w:noProof/>
+          <w14:ligatures w14:val="standardContextual"/>
+        </w:rPr>
+        <w:t xml:space="preserve"> </w:t>
+      </w:r>
+    </w:p>
+    <w:p>
+      <w:pPr>
+        <w:rPr>
+          <w:noProof/>
+          <w14:ligatures w14:val="standardContextual"/>
+        </w:rPr>
+      </w:pPr>
+    </w:p>
+    <w:p>
+      <w:pPr>
+        <w:rPr>
+          <w:b/>
+          <w:bCs/>
+          <w:noProof/>
+          <w14:ligatures w14:val="standardContextual"/>
+        </w:rPr>
+      </w:pPr>
+      <w:r>
+        <w:rPr>
+          <w:b/>
+          <w:bCs/>
+          <w:noProof/>
+          <w14:ligatures w14:val="standardContextual"/>
+        </w:rPr>
+        <w:t xml:space="preserve">5. Response through </w:t>
+      </w:r>
+      <w:r>
+        <w:rPr>
+          <w:b/>
+          <w:bCs/>
+          <w:noProof/>
+          <w14:ligatures w14:val="standardContextual"/>
+        </w:rPr>
+        <w:t>Postman</w:t>
+      </w:r>
+      <w:r>
+        <w:rPr>
+          <w:b/>
+          <w:bCs/>
+          <w:noProof/>
+          <w14:ligatures w14:val="standardContextual"/>
+        </w:rPr>
+        <w:t>:</w:t>
+      </w:r>
+    </w:p>
+    <w:p>
+      <w:r>
+        <w:rPr>
+          <w:noProof/>
+          <w14:ligatures w14:val="standardContextual"/>
+        </w:rPr>
+        <w:drawing>
+          <wp:inline distT="0" distB="0" distL="0" distR="0" wp14:anchorId="48B6ADD0" wp14:editId="725892FE">
+            <wp:extent cx="5731510" cy="3152775"/>
+            <wp:effectExtent l="0" t="0" r="2540" b="9525"/>
+            <wp:docPr id="1366507010" name="Picture 1"/>
+            <wp:cNvGraphicFramePr>
+              <a:graphicFrameLocks xmlns:a="http://schemas.openxmlformats.org/drawingml/2006/main" noChangeAspect="1"/>
+            </wp:cNvGraphicFramePr>
+            <a:graphic xmlns:a="http://schemas.openxmlformats.org/drawingml/2006/main">
+              <a:graphicData uri="http://schemas.openxmlformats.org/drawingml/2006/picture">
+                <pic:pic xmlns:pic="http://schemas.openxmlformats.org/drawingml/2006/picture">
+                  <pic:nvPicPr>
+                    <pic:cNvPr id="1366507010" name=""/>
+                    <pic:cNvPicPr/>
+                  </pic:nvPicPr>
+                  <pic:blipFill>
+                    <a:blip r:embed="rId30"/>
+                    <a:stretch>
+                      <a:fillRect/>
+                    </a:stretch>
+                  </pic:blipFill>
+                  <pic:spPr>
+                    <a:xfrm>
+                      <a:off x="0" y="0"/>
+                      <a:ext cx="5731510" cy="3152775"/>
+                    </a:xfrm>
+                    <a:prstGeom prst="rect">
+                      <a:avLst/>
+                    </a:prstGeom>
+                  </pic:spPr>
+                </pic:pic>
+              </a:graphicData>
+            </a:graphic>
+          </wp:inline>
+        </w:drawing>
+      </w:r>
+    </w:p>
+    <w:p>
+      <w:pPr>
+        <w:rPr>
+          <w:rFonts w:ascii="Arial" w:eastAsia="Times New Roman" w:hAnsi="Arial" w:cs="Arial"/>
+          <w:color w:val="333333"/>
+          <w:sz w:val="27"/>
+          <w:szCs w:val="27"/>
+          <w:shd w:val="clear" w:color="auto" w:fill="FFFFFF"/>
+        </w:rPr>
+      </w:pPr>
+      <w:r>
+        <w:rPr>
+          <w:rFonts w:ascii="Arial" w:eastAsia="Times New Roman" w:hAnsi="Arial" w:cs="Arial"/>
+          <w:b/>
+          <w:bCs/>
+          <w:color w:val="333333"/>
+          <w:sz w:val="36"/>
+          <w:szCs w:val="36"/>
+          <w:shd w:val="clear" w:color="auto" w:fill="FFFFFF"/>
+        </w:rPr>
+        <w:lastRenderedPageBreak/>
+        <w:t>REST - Get country based on country code</w:t>
+      </w:r>
+      <w:r>
+        <w:rPr>
+          <w:rFonts w:ascii="Arial" w:eastAsia="Times New Roman" w:hAnsi="Arial" w:cs="Arial"/>
+          <w:color w:val="333333"/>
+          <w:sz w:val="21"/>
+          <w:szCs w:val="21"/>
+          <w:shd w:val="clear" w:color="auto" w:fill="FFFFFF"/>
+        </w:rPr>
+        <w:t> </w:t>
+      </w:r>
+      <w:r>
+        <w:rPr>
+          <w:rFonts w:ascii="Arial" w:eastAsia="Times New Roman" w:hAnsi="Arial" w:cs="Arial"/>
+          <w:color w:val="333333"/>
+          <w:sz w:val="21"/>
+          <w:szCs w:val="21"/>
+        </w:rPr>
+        <w:br/>
+      </w:r>
+      <w:r>
+        <w:rPr>
+          <w:rFonts w:ascii="Arial" w:eastAsia="Times New Roman" w:hAnsi="Arial" w:cs="Arial"/>
+          <w:color w:val="333333"/>
+          <w:sz w:val="21"/>
+          <w:szCs w:val="21"/>
+        </w:rPr>
+        <w:br/>
+      </w:r>
+      <w:r>
+        <w:rPr>
+          <w:rFonts w:ascii="Arial" w:eastAsia="Times New Roman" w:hAnsi="Arial" w:cs="Arial"/>
+          <w:color w:val="333333"/>
+          <w:sz w:val="27"/>
+          <w:szCs w:val="27"/>
+          <w:shd w:val="clear" w:color="auto" w:fill="FFFFFF"/>
+        </w:rPr>
+        <w:t>Write a REST service that returns a specific country based on country code. The country code should be case insensitive.</w:t>
+      </w:r>
+    </w:p>
+    <w:p>
+      <w:pPr>
+        <w:rPr>
+          <w:rFonts w:ascii="Arial" w:eastAsia="Times New Roman" w:hAnsi="Arial" w:cs="Arial"/>
+          <w:color w:val="333333"/>
+          <w:sz w:val="27"/>
+          <w:szCs w:val="27"/>
+          <w:shd w:val="clear" w:color="auto" w:fill="FFFFFF"/>
+        </w:rPr>
+      </w:pPr>
+      <w:r>
+        <w:rPr>
+          <w:rFonts w:ascii="Arial" w:eastAsia="Times New Roman" w:hAnsi="Arial" w:cs="Arial"/>
+          <w:color w:val="333333"/>
+          <w:sz w:val="27"/>
+          <w:szCs w:val="27"/>
+          <w:shd w:val="clear" w:color="auto" w:fill="FFFFFF"/>
+        </w:rPr>
+        <w:br/>
+      </w:r>
+      <w:r>
+        <w:rPr>
+          <w:b/>
+          <w:bCs/>
+        </w:rPr>
+        <w:t>1. CountryController.java to handles REST API requests:</w:t>
+      </w:r>
+    </w:p>
+    <w:p>
+      <w:pPr>
+        <w:rPr>
+          <w:noProof/>
+          <w14:ligatures w14:val="standardContextual"/>
+        </w:rPr>
+      </w:pPr>
+      <w:r>
+        <w:drawing>
+          <wp:inline distT="0" distB="0" distL="0" distR="0" wp14:anchorId="180E91AC" wp14:editId="191E28D7">
+            <wp:extent cx="5731510" cy="2528570"/>
+            <wp:effectExtent l="0" t="0" r="2540" b="5080"/>
+            <wp:docPr id="990165151" name="Picture 1"/>
+            <wp:cNvGraphicFramePr>
+              <a:graphicFrameLocks xmlns:a="http://schemas.openxmlformats.org/drawingml/2006/main" noChangeAspect="1"/>
+            </wp:cNvGraphicFramePr>
+            <a:graphic xmlns:a="http://schemas.openxmlformats.org/drawingml/2006/main">
+              <a:graphicData uri="http://schemas.openxmlformats.org/drawingml/2006/picture">
+                <pic:pic xmlns:pic="http://schemas.openxmlformats.org/drawingml/2006/picture">
+                  <pic:nvPicPr>
+                    <pic:cNvPr id="990165151" name=""/>
+                    <pic:cNvPicPr/>
+                  </pic:nvPicPr>
+                  <pic:blipFill>
+                    <a:blip r:embed="rId31"/>
+                    <a:stretch>
+                      <a:fillRect/>
+                    </a:stretch>
+                  </pic:blipFill>
+                  <pic:spPr>
+                    <a:xfrm>
+                      <a:off x="0" y="0"/>
+                      <a:ext cx="5731510" cy="2528570"/>
+                    </a:xfrm>
+                    <a:prstGeom prst="rect">
+                      <a:avLst/>
+                    </a:prstGeom>
+                  </pic:spPr>
+                </pic:pic>
+              </a:graphicData>
+            </a:graphic>
+          </wp:inline>
+        </w:drawing>
+      </w:r>
+      <w:r>
+        <w:rPr>
+          <w:noProof/>
+          <w14:ligatures w14:val="standardContextual"/>
+        </w:rPr>
+        <w:t xml:space="preserve"> </w:t>
+      </w:r>
+    </w:p>
+    <w:p>
+      <w:pPr>
+        <w:rPr>
+          <w:noProof/>
+          <w14:ligatures w14:val="standardContextual"/>
+        </w:rPr>
+      </w:pPr>
+    </w:p>
+    <w:p>
+      <w:pPr>
+        <w:rPr>
+          <w:b/>
+          <w:bCs/>
+          <w:noProof/>
+          <w14:ligatures w14:val="standardContextual"/>
+        </w:rPr>
+      </w:pPr>
+      <w:r>
+        <w:rPr>
+          <w:b/>
+          <w:bCs/>
+          <w:noProof/>
+          <w14:ligatures w14:val="standardContextual"/>
+        </w:rPr>
+        <w:t xml:space="preserve">2. country.xml configures </w:t>
+      </w:r>
+      <w:r>
+        <w:rPr>
+          <w:b/>
+          <w:bCs/>
+          <w:noProof/>
+          <w14:ligatures w14:val="standardContextual"/>
+        </w:rPr>
+        <w:t xml:space="preserve">all </w:t>
+      </w:r>
+      <w:r>
+        <w:rPr>
+          <w:b/>
+          <w:bCs/>
+          <w:noProof/>
+          <w14:ligatures w14:val="standardContextual"/>
+        </w:rPr>
+        <w:t>country bean</w:t>
+      </w:r>
+    </w:p>
+    <w:p>
+      <w:pPr>
+        <w:rPr>
+          <w:noProof/>
+          <w14:ligatures w14:val="standardContextual"/>
+        </w:rPr>
+      </w:pPr>
+      <w:r>
+        <w:drawing>
+          <wp:inline distT="0" distB="0" distL="0" distR="0" wp14:anchorId="0F062A30" wp14:editId="4366F620">
+            <wp:extent cx="5731510" cy="3703955"/>
+            <wp:effectExtent l="0" t="0" r="2540" b="0"/>
+            <wp:docPr id="1125533842" name="Picture 1"/>
+            <wp:cNvGraphicFramePr>
+              <a:graphicFrameLocks xmlns:a="http://schemas.openxmlformats.org/drawingml/2006/main" noChangeAspect="1"/>
+            </wp:cNvGraphicFramePr>
+            <a:graphic xmlns:a="http://schemas.openxmlformats.org/drawingml/2006/main">
+              <a:graphicData uri="http://schemas.openxmlformats.org/drawingml/2006/picture">
+                <pic:pic xmlns:pic="http://schemas.openxmlformats.org/drawingml/2006/picture">
+                  <pic:nvPicPr>
+                    <pic:cNvPr id="1125533842" name=""/>
+                    <pic:cNvPicPr/>
+                  </pic:nvPicPr>
+                  <pic:blipFill>
+                    <a:blip r:embed="rId32"/>
+                    <a:stretch>
+                      <a:fillRect/>
+                    </a:stretch>
+                  </pic:blipFill>
+                  <pic:spPr>
+                    <a:xfrm>
+                      <a:off x="0" y="0"/>
+                      <a:ext cx="5731510" cy="3703955"/>
+                    </a:xfrm>
+                    <a:prstGeom prst="rect">
+                      <a:avLst/>
+                    </a:prstGeom>
+                  </pic:spPr>
+                </pic:pic>
+              </a:graphicData>
+            </a:graphic>
+          </wp:inline>
+        </w:drawing>
+      </w:r>
+    </w:p>
+    <w:p>
+      <w:pPr>
+        <w:rPr>
+          <w:noProof/>
+          <w14:ligatures w14:val="standardContextual"/>
+        </w:rPr>
+      </w:pPr>
+    </w:p>
+    <w:p>
+      <w:pPr>
+        <w:rPr>
+          <w:b/>
+          <w:bCs/>
+          <w:noProof/>
+          <w14:ligatures w14:val="standardContextual"/>
+        </w:rPr>
+      </w:pPr>
+      <w:r>
+        <w:rPr>
+          <w:b/>
+          <w:bCs/>
+          <w:noProof/>
+          <w14:ligatures w14:val="standardContextual"/>
+        </w:rPr>
+        <w:lastRenderedPageBreak/>
+        <w:t>3. CountryService.java</w:t>
+      </w:r>
+      <w:r>
+        <w:rPr>
+          <w:b/>
+          <w:bCs/>
+          <w:noProof/>
+          <w14:ligatures w14:val="standardContextual"/>
+        </w:rPr>
+        <w:t xml:space="preserve"> contains the business logic:</w:t>
+      </w:r>
+    </w:p>
+    <w:p>
+      <w:pPr>
+        <w:rPr>
+          <w:noProof/>
+          <w14:ligatures w14:val="standardContextual"/>
+        </w:rPr>
+      </w:pPr>
+      <w:r>
+        <w:rPr>
+          <w:noProof/>
+          <w14:ligatures w14:val="standardContextual"/>
+        </w:rPr>
+        <w:drawing>
+          <wp:inline distT="0" distB="0" distL="0" distR="0" wp14:anchorId="35E5D41E" wp14:editId="2ACE3F35">
+            <wp:extent cx="5731510" cy="3605530"/>
+            <wp:effectExtent l="0" t="0" r="2540" b="0"/>
+            <wp:docPr id="1829160862" name="Picture 1"/>
+            <wp:cNvGraphicFramePr>
+              <a:graphicFrameLocks xmlns:a="http://schemas.openxmlformats.org/drawingml/2006/main" noChangeAspect="1"/>
+            </wp:cNvGraphicFramePr>
+            <a:graphic xmlns:a="http://schemas.openxmlformats.org/drawingml/2006/main">
+              <a:graphicData uri="http://schemas.openxmlformats.org/drawingml/2006/picture">
+                <pic:pic xmlns:pic="http://schemas.openxmlformats.org/drawingml/2006/picture">
+                  <pic:nvPicPr>
+                    <pic:cNvPr id="1829160862" name=""/>
+                    <pic:cNvPicPr/>
+                  </pic:nvPicPr>
+                  <pic:blipFill>
+                    <a:blip r:embed="rId33"/>
+                    <a:stretch>
+                      <a:fillRect/>
+                    </a:stretch>
+                  </pic:blipFill>
+                  <pic:spPr>
+                    <a:xfrm>
+                      <a:off x="0" y="0"/>
+                      <a:ext cx="5731510" cy="3605530"/>
+                    </a:xfrm>
+                    <a:prstGeom prst="rect">
+                      <a:avLst/>
+                    </a:prstGeom>
+                  </pic:spPr>
+                </pic:pic>
+              </a:graphicData>
+            </a:graphic>
+          </wp:inline>
+        </w:drawing>
+      </w:r>
+    </w:p>
+    <w:p>
+      <w:pPr>
+        <w:rPr>
+          <w:noProof/>
+          <w14:ligatures w14:val="standardContextual"/>
+        </w:rPr>
+      </w:pPr>
+    </w:p>
+    <w:p>
+      <w:pPr>
+        <w:rPr>
+          <w:noProof/>
+          <w14:ligatures w14:val="standardContextual"/>
+        </w:rPr>
+      </w:pPr>
+    </w:p>
+    <w:p>
+      <w:pPr>
+        <w:rPr>
+          <w:b/>
+          <w:bCs/>
+          <w:noProof/>
+          <w14:ligatures w14:val="standardContextual"/>
+        </w:rPr>
+      </w:pPr>
+      <w:r>
+        <w:rPr>
+          <w:b/>
+          <w:bCs/>
+          <w:noProof/>
+          <w14:ligatures w14:val="standardContextual"/>
+        </w:rPr>
+        <w:t>4. Console Output:</w:t>
+      </w:r>
+    </w:p>
+    <w:p>
+      <w:pPr>
+        <w:rPr>
+          <w:noProof/>
+          <w14:ligatures w14:val="standardContextual"/>
+        </w:rPr>
+      </w:pPr>
+      <w:r>
+        <w:rPr>
+          <w:noProof/>
+          <w14:ligatures w14:val="standardContextual"/>
+        </w:rPr>
+        <w:t xml:space="preserve"> </w:t>
+      </w:r>
+      <w:r>
+        <w:rPr>
+          <w:noProof/>
+          <w14:ligatures w14:val="standardContextual"/>
+        </w:rPr>
+        <w:drawing>
+          <wp:inline distT="0" distB="0" distL="0" distR="0" wp14:anchorId="08D04E9F" wp14:editId="6FDFCD28">
+            <wp:extent cx="5731510" cy="1728470"/>
+            <wp:effectExtent l="0" t="0" r="2540" b="5080"/>
+            <wp:docPr id="2006285584" name="Picture 1"/>
+            <wp:cNvGraphicFramePr>
+              <a:graphicFrameLocks xmlns:a="http://schemas.openxmlformats.org/drawingml/2006/main" noChangeAspect="1"/>
+            </wp:cNvGraphicFramePr>
+            <a:graphic xmlns:a="http://schemas.openxmlformats.org/drawingml/2006/main">
+              <a:graphicData uri="http://schemas.openxmlformats.org/drawingml/2006/picture">
+                <pic:pic xmlns:pic="http://schemas.openxmlformats.org/drawingml/2006/picture">
+                  <pic:nvPicPr>
+                    <pic:cNvPr id="2006285584" name=""/>
+                    <pic:cNvPicPr/>
+                  </pic:nvPicPr>
+                  <pic:blipFill>
+                    <a:blip r:embed="rId34"/>
+                    <a:stretch>
+                      <a:fillRect/>
+                    </a:stretch>
+                  </pic:blipFill>
+                  <pic:spPr>
+                    <a:xfrm>
+                      <a:off x="0" y="0"/>
+                      <a:ext cx="5731510" cy="1728470"/>
+                    </a:xfrm>
+                    <a:prstGeom prst="rect">
+                      <a:avLst/>
+                    </a:prstGeom>
+                  </pic:spPr>
+                </pic:pic>
+              </a:graphicData>
+            </a:graphic>
+          </wp:inline>
+        </w:drawing>
+      </w:r>
+    </w:p>
+    <w:p>
+      <w:pPr>
+        <w:rPr>
+          <w:noProof/>
+          <w14:ligatures w14:val="standardContextual"/>
+        </w:rPr>
+      </w:pPr>
+    </w:p>
+    <w:p>
+      <w:pPr>
+        <w:rPr>
+          <w:noProof/>
+          <w14:ligatures w14:val="standardContextual"/>
+        </w:rPr>
+      </w:pPr>
+    </w:p>
+    <w:p>
+      <w:pPr>
+        <w:rPr>
+          <w:noProof/>
+          <w14:ligatures w14:val="standardContextual"/>
+        </w:rPr>
+      </w:pPr>
+    </w:p>
+    <w:p>
+      <w:pPr>
+        <w:rPr>
+          <w:noProof/>
+          <w14:ligatures w14:val="standardContextual"/>
+        </w:rPr>
+      </w:pPr>
+    </w:p>
+    <w:p>
+      <w:pPr>
+        <w:rPr>
+          <w:noProof/>
+          <w14:ligatures w14:val="standardContextual"/>
+        </w:rPr>
+      </w:pPr>
+    </w:p>
+    <w:p>
+      <w:pPr>
+        <w:rPr>
+          <w:noProof/>
+          <w14:ligatures w14:val="standardContextual"/>
+        </w:rPr>
+      </w:pPr>
+    </w:p>
+    <w:p>
+      <w:pPr>
+        <w:rPr>
+          <w:noProof/>
+          <w14:ligatures w14:val="standardContextual"/>
+        </w:rPr>
+      </w:pPr>
+    </w:p>
+    <w:p>
+      <w:pPr>
+        <w:rPr>
+          <w:b/>
+          <w:bCs/>
+          <w:noProof/>
+          <w14:ligatures w14:val="standardContextual"/>
+        </w:rPr>
+      </w:pPr>
+      <w:r>
+        <w:rPr>
+          <w:b/>
+          <w:bCs/>
+          <w:noProof/>
+          <w14:ligatures w14:val="standardContextual"/>
+        </w:rPr>
+        <w:lastRenderedPageBreak/>
+        <w:t xml:space="preserve">5. Responses through Web Browser and </w:t>
+      </w:r>
+      <w:r>
+        <w:rPr>
+          <w:b/>
+          <w:bCs/>
+          <w:noProof/>
+          <w14:ligatures w14:val="standardContextual"/>
+        </w:rPr>
+        <w:t>Postman:</w:t>
+      </w:r>
+    </w:p>
+    <w:p>
+      <w:pPr>
+        <w:rPr>
+          <w:noProof/>
+          <w14:ligatures w14:val="standardContextual"/>
+        </w:rPr>
+      </w:pPr>
+      <w:r>
+        <w:rPr>
+          <w:noProof/>
+          <w14:ligatures w14:val="standardContextual"/>
+        </w:rPr>
+        <w:drawing>
+          <wp:inline distT="0" distB="0" distL="0" distR="0" wp14:anchorId="5DD49EA3" wp14:editId="05CFB49F">
+            <wp:extent cx="3157855" cy="1965960"/>
+            <wp:effectExtent l="0" t="0" r="4445" b="0"/>
+            <wp:docPr id="1470790231" name="Picture 1"/>
+            <wp:cNvGraphicFramePr>
+              <a:graphicFrameLocks xmlns:a="http://schemas.openxmlformats.org/drawingml/2006/main" noChangeAspect="1"/>
+            </wp:cNvGraphicFramePr>
+            <a:graphic xmlns:a="http://schemas.openxmlformats.org/drawingml/2006/main">
+              <a:graphicData uri="http://schemas.openxmlformats.org/drawingml/2006/picture">
+                <pic:pic xmlns:pic="http://schemas.openxmlformats.org/drawingml/2006/picture">
+                  <pic:nvPicPr>
+                    <pic:cNvPr id="1470790231" name=""/>
+                    <pic:cNvPicPr/>
+                  </pic:nvPicPr>
+                  <pic:blipFill>
+                    <a:blip r:embed="rId35"/>
+                    <a:stretch>
+                      <a:fillRect/>
+                    </a:stretch>
+                  </pic:blipFill>
+                  <pic:spPr>
+                    <a:xfrm>
+                      <a:off x="0" y="0"/>
+                      <a:ext cx="3161550" cy="1968260"/>
+                    </a:xfrm>
+                    <a:prstGeom prst="rect">
+                      <a:avLst/>
+                    </a:prstGeom>
+                  </pic:spPr>
+                </pic:pic>
+              </a:graphicData>
+            </a:graphic>
+          </wp:inline>
+        </w:drawing>
+      </w:r>
+      <w:r>
+        <w:rPr>
+          <w:noProof/>
+          <w14:ligatures w14:val="standardContextual"/>
+        </w:rPr>
+        <w:t xml:space="preserve"> </w:t>
+      </w:r>
+    </w:p>
+    <w:p>
+      <w:pPr>
+        <w:rPr>
+          <w:noProof/>
+          <w14:ligatures w14:val="standardContextual"/>
+        </w:rPr>
+      </w:pPr>
+    </w:p>
+    <w:p>
+      <w:pPr>
+        <w:rPr>
+          <w:noProof/>
+          <w14:ligatures w14:val="standardContextual"/>
+        </w:rPr>
+      </w:pPr>
+      <w:r>
+        <w:rPr>
+          <w:noProof/>
+          <w14:ligatures w14:val="standardContextual"/>
+        </w:rPr>
+        <w:drawing>
+          <wp:inline distT="0" distB="0" distL="0" distR="0" wp14:anchorId="5741A6A8" wp14:editId="0FB36091">
+            <wp:extent cx="3174948" cy="1897380"/>
+            <wp:effectExtent l="0" t="0" r="6985" b="7620"/>
+            <wp:docPr id="1638420662" name="Picture 1"/>
+            <wp:cNvGraphicFramePr>
+              <a:graphicFrameLocks xmlns:a="http://schemas.openxmlformats.org/drawingml/2006/main" noChangeAspect="1"/>
+            </wp:cNvGraphicFramePr>
+            <a:graphic xmlns:a="http://schemas.openxmlformats.org/drawingml/2006/main">
+              <a:graphicData uri="http://schemas.openxmlformats.org/drawingml/2006/picture">
+                <pic:pic xmlns:pic="http://schemas.openxmlformats.org/drawingml/2006/picture">
+                  <pic:nvPicPr>
+                    <pic:cNvPr id="1638420662" name=""/>
+                    <pic:cNvPicPr/>
+                  </pic:nvPicPr>
+                  <pic:blipFill>
+                    <a:blip r:embed="rId36"/>
+                    <a:stretch>
+                      <a:fillRect/>
+                    </a:stretch>
+                  </pic:blipFill>
+                  <pic:spPr>
+                    <a:xfrm>
+                      <a:off x="0" y="0"/>
+                      <a:ext cx="3182883" cy="1902122"/>
+                    </a:xfrm>
+                    <a:prstGeom prst="rect">
+                      <a:avLst/>
+                    </a:prstGeom>
+                  </pic:spPr>
+                </pic:pic>
+              </a:graphicData>
+            </a:graphic>
+          </wp:inline>
+        </w:drawing>
+      </w:r>
+    </w:p>
+    <w:p>
+      <w:pPr>
+        <w:rPr>
+          <w:noProof/>
+          <w14:ligatures w14:val="standardContextual"/>
+        </w:rPr>
+      </w:pPr>
+    </w:p>
+    <w:p>
+      <w:pPr>
+        <w:rPr>
+          <w:noProof/>
+          <w14:ligatures w14:val="standardContextual"/>
+        </w:rPr>
+      </w:pPr>
+      <w:r>
+        <w:drawing>
+          <wp:inline distT="0" distB="0" distL="0" distR="0" wp14:anchorId="5E17D783" wp14:editId="121D5CDC">
+            <wp:extent cx="4632960" cy="3472924"/>
+            <wp:effectExtent l="0" t="0" r="0" b="0"/>
+            <wp:docPr id="200476678" name="Picture 1"/>
+            <wp:cNvGraphicFramePr>
+              <a:graphicFrameLocks xmlns:a="http://schemas.openxmlformats.org/drawingml/2006/main" noChangeAspect="1"/>
+            </wp:cNvGraphicFramePr>
+            <a:graphic xmlns:a="http://schemas.openxmlformats.org/drawingml/2006/main">
+              <a:graphicData uri="http://schemas.openxmlformats.org/drawingml/2006/picture">
+                <pic:pic xmlns:pic="http://schemas.openxmlformats.org/drawingml/2006/picture">
+                  <pic:nvPicPr>
+                    <pic:cNvPr id="200476678" name=""/>
+                    <pic:cNvPicPr/>
+                  </pic:nvPicPr>
+                  <pic:blipFill>
+                    <a:blip r:embed="rId37"/>
+                    <a:stretch>
+                      <a:fillRect/>
+                    </a:stretch>
+                  </pic:blipFill>
+                  <pic:spPr>
+                    <a:xfrm>
+                      <a:off x="0" y="0"/>
+                      <a:ext cx="4639976" cy="3478183"/>
+                    </a:xfrm>
+                    <a:prstGeom prst="rect">
+                      <a:avLst/>
+                    </a:prstGeom>
+                  </pic:spPr>
+                </pic:pic>
+              </a:graphicData>
+            </a:graphic>
+          </wp:inline>
+        </w:drawing>
+      </w:r>
+    </w:p>
+    <w:p>
+      <w:pPr>
+        <w:rPr>
+          <w:noProof/>
+          <w14:ligatures w14:val="standardContextual"/>
+        </w:rPr>
+      </w:pPr>
+    </w:p>
     <w:p/>
     <w:sectPr>
       <w:pgSz w:w="11906" w:h="16838"/>
@@ -2355,7 +4225,7 @@
   <w:style w:type="paragraph" w:default="1" w:styleId="Normal">
     <w:name w:val="Normal"/>
     <w:qFormat/>
-    <w:rsid w:val="00476FAC"/>
+    <w:rsid w:val="00495B87"/>
     <w:rPr>
       <w:kern w:val="0"/>
       <w:lang w:val="en-US"/>

</xml_diff>